<commit_message>
updated the coverage doc
</commit_message>
<xml_diff>
--- a/test-output/Appium Android Coverage.docx
+++ b/test-output/Appium Android Coverage.docx
@@ -37,8 +37,6 @@
         </w:rPr>
         <w:t>Android</w:t>
       </w:r>
-      <w:bookmarkStart w:id="0" w:name="_GoBack"/>
-      <w:bookmarkEnd w:id="0"/>
       <w:r>
         <w:rPr>
           <w:rFonts w:ascii="Arial" w:eastAsia="Times New Roman" w:hAnsi="Arial" w:cs="Times New Roman"/>
@@ -662,6 +660,134 @@
         </w:rPr>
         <w:t>Restore snapshot &amp; make sure all data was recover to the camera roll</w:t>
       </w:r>
+    </w:p>
+    <w:p>
+      <w:pPr>
+        <w:shd w:val="clear" w:color="auto" w:fill="FFFFFF"/>
+        <w:rPr>
+          <w:rFonts w:ascii="Arial" w:eastAsia="Times New Roman" w:hAnsi="Arial" w:cs="Times New Roman"/>
+          <w:color w:val="222222"/>
+          <w:sz w:val="20"/>
+          <w:szCs w:val="20"/>
+          <w:lang w:bidi="he-IL"/>
+        </w:rPr>
+      </w:pPr>
+    </w:p>
+    <w:p>
+      <w:pPr>
+        <w:shd w:val="clear" w:color="auto" w:fill="FFFFFF"/>
+        <w:rPr>
+          <w:rFonts w:ascii="Arial" w:eastAsia="Times New Roman" w:hAnsi="Arial" w:cs="Times New Roman"/>
+          <w:color w:val="222222"/>
+          <w:sz w:val="20"/>
+          <w:szCs w:val="20"/>
+        </w:rPr>
+      </w:pPr>
+      <w:r>
+        <w:rPr>
+          <w:rFonts w:ascii="Arial" w:eastAsia="Times New Roman" w:hAnsi="Arial" w:cs="Times New Roman"/>
+          <w:b/>
+          <w:bCs/>
+          <w:color w:val="222222"/>
+          <w:sz w:val="20"/>
+          <w:szCs w:val="20"/>
+        </w:rPr>
+        <w:t>Connection Lost Handling</w:t>
+      </w:r>
+    </w:p>
+    <w:p>
+      <w:pPr>
+        <w:pStyle w:val="ListParagraph"/>
+        <w:numPr>
+          <w:ilvl w:val="0"/>
+          <w:numId w:val="3"/>
+        </w:numPr>
+        <w:shd w:val="clear" w:color="auto" w:fill="FFFFFF"/>
+        <w:rPr>
+          <w:rFonts w:ascii="Arial" w:eastAsia="Times New Roman" w:hAnsi="Arial" w:cs="Times New Roman"/>
+          <w:color w:val="222222"/>
+          <w:sz w:val="20"/>
+          <w:szCs w:val="20"/>
+          <w:lang w:bidi="he-IL"/>
+        </w:rPr>
+      </w:pPr>
+      <w:r>
+        <w:rPr>
+          <w:rFonts w:ascii="Arial" w:eastAsia="Times New Roman" w:hAnsi="Arial" w:cs="Times New Roman"/>
+          <w:color w:val="222222"/>
+          <w:sz w:val="20"/>
+          <w:szCs w:val="20"/>
+        </w:rPr>
+        <w:t>Attempt to login while connection is down</w:t>
+      </w:r>
+    </w:p>
+    <w:p>
+      <w:pPr>
+        <w:pStyle w:val="ListParagraph"/>
+        <w:numPr>
+          <w:ilvl w:val="0"/>
+          <w:numId w:val="3"/>
+        </w:numPr>
+        <w:shd w:val="clear" w:color="auto" w:fill="FFFFFF"/>
+        <w:rPr>
+          <w:rFonts w:ascii="Arial" w:eastAsia="Times New Roman" w:hAnsi="Arial" w:cs="Times New Roman"/>
+          <w:color w:val="222222"/>
+          <w:sz w:val="20"/>
+          <w:szCs w:val="20"/>
+          <w:lang w:bidi="he-IL"/>
+        </w:rPr>
+      </w:pPr>
+      <w:r>
+        <w:rPr>
+          <w:rFonts w:ascii="Arial" w:eastAsia="Times New Roman" w:hAnsi="Arial" w:cs="Times New Roman"/>
+          <w:color w:val="222222"/>
+          <w:sz w:val="20"/>
+          <w:szCs w:val="20"/>
+          <w:lang w:bidi="he-IL"/>
+        </w:rPr>
+        <w:t>Losing connection post login</w:t>
+      </w:r>
+    </w:p>
+    <w:p>
+      <w:pPr>
+        <w:pStyle w:val="ListParagraph"/>
+        <w:numPr>
+          <w:ilvl w:val="0"/>
+          <w:numId w:val="3"/>
+        </w:numPr>
+        <w:shd w:val="clear" w:color="auto" w:fill="FFFFFF"/>
+        <w:rPr>
+          <w:rFonts w:ascii="Arial" w:eastAsia="Times New Roman" w:hAnsi="Arial" w:cs="Times New Roman"/>
+          <w:color w:val="222222"/>
+          <w:sz w:val="20"/>
+          <w:szCs w:val="20"/>
+          <w:lang w:bidi="he-IL"/>
+        </w:rPr>
+      </w:pPr>
+      <w:r>
+        <w:rPr>
+          <w:rFonts w:ascii="Arial" w:eastAsia="Times New Roman" w:hAnsi="Arial" w:cs="Times New Roman"/>
+          <w:color w:val="222222"/>
+          <w:sz w:val="20"/>
+          <w:szCs w:val="20"/>
+          <w:lang w:bidi="he-IL"/>
+        </w:rPr>
+        <w:t>Losing connection during image upload &amp; recovery making sure that the image will upload successfully once connection is back</w:t>
+      </w:r>
+      <w:bookmarkStart w:id="0" w:name="_GoBack"/>
+      <w:bookmarkEnd w:id="0"/>
+    </w:p>
+    <w:p>
+      <w:pPr>
+        <w:shd w:val="clear" w:color="auto" w:fill="FFFFFF"/>
+        <w:rPr>
+          <w:rFonts w:ascii="Arial" w:eastAsia="Times New Roman" w:hAnsi="Arial" w:cs="Times New Roman"/>
+          <w:color w:val="222222"/>
+          <w:sz w:val="20"/>
+          <w:szCs w:val="20"/>
+          <w:lang w:bidi="he-IL"/>
+        </w:rPr>
+      </w:pPr>
     </w:p>
     <w:p>
       <w:pPr>

</xml_diff>

<commit_message>
Added test for Privacy policy Terms Of Service & TRUSe (links validation)
</commit_message>
<xml_diff>
--- a/test-output/Appium Android Coverage.docx
+++ b/test-output/Appium Android Coverage.docx
@@ -15,6 +15,7 @@
           <w:szCs w:val="32"/>
         </w:rPr>
       </w:pPr>
+      <w:proofErr w:type="spellStart"/>
       <w:r>
         <w:rPr>
           <w:rFonts w:ascii="Arial" w:eastAsia="Times New Roman" w:hAnsi="Arial" w:cs="Times New Roman"/>
@@ -24,8 +25,9 @@
           <w:sz w:val="32"/>
           <w:szCs w:val="32"/>
         </w:rPr>
-        <w:t xml:space="preserve">Appium </w:t>
-      </w:r>
+        <w:t>Appium</w:t>
+      </w:r>
+      <w:proofErr w:type="spellEnd"/>
       <w:r>
         <w:rPr>
           <w:rFonts w:ascii="Arial" w:eastAsia="Times New Roman" w:hAnsi="Arial" w:cs="Times New Roman"/>
@@ -35,7 +37,7 @@
           <w:sz w:val="32"/>
           <w:szCs w:val="32"/>
         </w:rPr>
-        <w:t>Android</w:t>
+        <w:t xml:space="preserve"> </w:t>
       </w:r>
       <w:r>
         <w:rPr>
@@ -46,13 +48,9 @@
           <w:sz w:val="32"/>
           <w:szCs w:val="32"/>
         </w:rPr>
-        <w:t xml:space="preserve"> Coverage</w:t>
-      </w:r>
-    </w:p>
-    <w:p>
-      <w:pPr>
-        <w:shd w:val="clear" w:color="auto" w:fill="FFFFFF"/>
-        <w:jc w:val="center"/>
+        <w:t>Android</w:t>
+      </w:r>
+      <w:r>
         <w:rPr>
           <w:rFonts w:ascii="Arial" w:eastAsia="Times New Roman" w:hAnsi="Arial" w:cs="Times New Roman"/>
           <w:b/>
@@ -61,32 +59,26 @@
           <w:sz w:val="32"/>
           <w:szCs w:val="32"/>
         </w:rPr>
-      </w:pPr>
-    </w:p>
-    <w:p>
-      <w:pPr>
-        <w:shd w:val="clear" w:color="auto" w:fill="FFFFFF"/>
+        <w:t xml:space="preserve"> Coverage</w:t>
+      </w:r>
+    </w:p>
+    <w:p>
+      <w:pPr>
+        <w:shd w:val="clear" w:color="auto" w:fill="FFFFFF"/>
+        <w:jc w:val="center"/>
         <w:rPr>
           <w:rFonts w:ascii="Arial" w:eastAsia="Times New Roman" w:hAnsi="Arial" w:cs="Times New Roman"/>
           <w:b/>
           <w:bCs/>
-          <w:color w:val="222222"/>
-          <w:sz w:val="20"/>
-          <w:szCs w:val="20"/>
-        </w:rPr>
-      </w:pPr>
-    </w:p>
-    <w:p>
-      <w:pPr>
-        <w:shd w:val="clear" w:color="auto" w:fill="FFFFFF"/>
-        <w:rPr>
-          <w:rFonts w:ascii="Arial" w:eastAsia="Times New Roman" w:hAnsi="Arial" w:cs="Times New Roman"/>
-          <w:color w:val="222222"/>
-          <w:sz w:val="20"/>
-          <w:szCs w:val="20"/>
-        </w:rPr>
-      </w:pPr>
-      <w:r>
+          <w:color w:val="548DD4" w:themeColor="text2" w:themeTint="99"/>
+          <w:sz w:val="32"/>
+          <w:szCs w:val="32"/>
+        </w:rPr>
+      </w:pPr>
+    </w:p>
+    <w:p>
+      <w:pPr>
+        <w:shd w:val="clear" w:color="auto" w:fill="FFFFFF"/>
         <w:rPr>
           <w:rFonts w:ascii="Arial" w:eastAsia="Times New Roman" w:hAnsi="Arial" w:cs="Times New Roman"/>
           <w:b/>
@@ -95,6 +87,27 @@
           <w:sz w:val="20"/>
           <w:szCs w:val="20"/>
         </w:rPr>
+      </w:pPr>
+    </w:p>
+    <w:p>
+      <w:pPr>
+        <w:shd w:val="clear" w:color="auto" w:fill="FFFFFF"/>
+        <w:rPr>
+          <w:rFonts w:ascii="Arial" w:eastAsia="Times New Roman" w:hAnsi="Arial" w:cs="Times New Roman"/>
+          <w:color w:val="222222"/>
+          <w:sz w:val="20"/>
+          <w:szCs w:val="20"/>
+        </w:rPr>
+      </w:pPr>
+      <w:r>
+        <w:rPr>
+          <w:rFonts w:ascii="Arial" w:eastAsia="Times New Roman" w:hAnsi="Arial" w:cs="Times New Roman"/>
+          <w:b/>
+          <w:bCs/>
+          <w:color w:val="222222"/>
+          <w:sz w:val="20"/>
+          <w:szCs w:val="20"/>
+        </w:rPr>
         <w:t>Create folders</w:t>
       </w:r>
     </w:p>
@@ -221,7 +234,27 @@
           <w:sz w:val="20"/>
           <w:szCs w:val="20"/>
         </w:rPr>
-        <w:t>Check the tour for free account &amp; Unlimited account:</w:t>
+        <w:t xml:space="preserve">Check the tour for free account &amp; </w:t>
+      </w:r>
+      <w:proofErr w:type="gramStart"/>
+      <w:r>
+        <w:rPr>
+          <w:rFonts w:ascii="Arial" w:eastAsia="Times New Roman" w:hAnsi="Arial" w:cs="Times New Roman"/>
+          <w:color w:val="222222"/>
+          <w:sz w:val="20"/>
+          <w:szCs w:val="20"/>
+        </w:rPr>
+        <w:t>Unlimited</w:t>
+      </w:r>
+      <w:proofErr w:type="gramEnd"/>
+      <w:r>
+        <w:rPr>
+          <w:rFonts w:ascii="Arial" w:eastAsia="Times New Roman" w:hAnsi="Arial" w:cs="Times New Roman"/>
+          <w:color w:val="222222"/>
+          <w:sz w:val="20"/>
+          <w:szCs w:val="20"/>
+        </w:rPr>
+        <w:t xml:space="preserve"> account:</w:t>
       </w:r>
     </w:p>
     <w:p>
@@ -280,97 +313,145 @@
         <w:shd w:val="clear" w:color="auto" w:fill="FFFFFF"/>
         <w:rPr>
           <w:rFonts w:ascii="Arial" w:eastAsia="Times New Roman" w:hAnsi="Arial" w:cs="Times New Roman"/>
-          <w:color w:val="BFBFBF" w:themeColor="background1" w:themeShade="BF"/>
-          <w:sz w:val="20"/>
-          <w:szCs w:val="20"/>
-        </w:rPr>
-      </w:pPr>
-      <w:r>
+          <w:color w:val="222222"/>
+          <w:sz w:val="20"/>
+          <w:szCs w:val="20"/>
+        </w:rPr>
+      </w:pPr>
+      <w:r>
+        <w:rPr>
+          <w:rFonts w:ascii="Arial" w:eastAsia="Times New Roman" w:hAnsi="Arial" w:cs="Times New Roman"/>
+          <w:color w:val="222222"/>
+          <w:sz w:val="20"/>
+          <w:szCs w:val="20"/>
+        </w:rPr>
+        <w:t>Create new user</w:t>
+      </w:r>
+    </w:p>
+    <w:p>
+      <w:pPr>
+        <w:shd w:val="clear" w:color="auto" w:fill="FFFFFF"/>
+        <w:rPr>
+          <w:rFonts w:ascii="Arial" w:eastAsia="Times New Roman" w:hAnsi="Arial" w:cs="Times New Roman"/>
+          <w:color w:val="222222"/>
+          <w:sz w:val="20"/>
+          <w:szCs w:val="20"/>
+        </w:rPr>
+      </w:pPr>
+      <w:r>
+        <w:rPr>
+          <w:rFonts w:ascii="Arial" w:eastAsia="Times New Roman" w:hAnsi="Arial" w:cs="Times New Roman"/>
+          <w:color w:val="222222"/>
+          <w:sz w:val="20"/>
+          <w:szCs w:val="20"/>
+        </w:rPr>
+        <w:t>- Create &amp; login with a new user</w:t>
+      </w:r>
+    </w:p>
+    <w:p>
+      <w:pPr>
+        <w:shd w:val="clear" w:color="auto" w:fill="FFFFFF"/>
+        <w:rPr>
+          <w:rFonts w:ascii="Arial" w:eastAsia="Times New Roman" w:hAnsi="Arial" w:cs="Times New Roman"/>
+          <w:color w:val="222222"/>
+          <w:sz w:val="20"/>
+          <w:szCs w:val="20"/>
+        </w:rPr>
+      </w:pPr>
+      <w:r>
+        <w:rPr>
+          <w:rFonts w:ascii="Arial" w:eastAsia="Times New Roman" w:hAnsi="Arial" w:cs="Times New Roman"/>
+          <w:color w:val="222222"/>
+          <w:sz w:val="20"/>
+          <w:szCs w:val="20"/>
+        </w:rPr>
+        <w:t>- Attempt to login with a new user using bad Email format </w:t>
+      </w:r>
+    </w:p>
+    <w:p>
+      <w:pPr>
+        <w:shd w:val="clear" w:color="auto" w:fill="FFFFFF"/>
+        <w:rPr>
+          <w:rFonts w:ascii="Arial" w:eastAsia="Times New Roman" w:hAnsi="Arial" w:cs="Times New Roman"/>
+          <w:color w:val="222222"/>
+          <w:sz w:val="20"/>
+          <w:szCs w:val="20"/>
+        </w:rPr>
+      </w:pPr>
+      <w:bookmarkStart w:id="0" w:name="_GoBack"/>
+      <w:r>
+        <w:rPr>
+          <w:rFonts w:ascii="Arial" w:eastAsia="Times New Roman" w:hAnsi="Arial" w:cs="Times New Roman"/>
+          <w:color w:val="222222"/>
+          <w:sz w:val="20"/>
+          <w:szCs w:val="20"/>
+        </w:rPr>
+        <w:t>-  Privacy policy</w:t>
+      </w:r>
+      <w:r>
+        <w:rPr>
+          <w:rFonts w:ascii="Arial" w:eastAsia="Times New Roman" w:hAnsi="Arial" w:cs="Times New Roman"/>
+          <w:color w:val="222222"/>
+          <w:sz w:val="20"/>
+          <w:szCs w:val="20"/>
+        </w:rPr>
+        <w:t xml:space="preserve"> Terms Of Service</w:t>
+      </w:r>
+      <w:r>
+        <w:rPr>
+          <w:rFonts w:ascii="Arial" w:eastAsia="Times New Roman" w:hAnsi="Arial" w:cs="Times New Roman"/>
+          <w:color w:val="222222"/>
+          <w:sz w:val="20"/>
+          <w:szCs w:val="20"/>
+        </w:rPr>
+        <w:t xml:space="preserve"> &amp; </w:t>
+      </w:r>
+      <w:proofErr w:type="spellStart"/>
+      <w:r>
+        <w:rPr>
+          <w:rFonts w:ascii="Arial" w:eastAsia="Times New Roman" w:hAnsi="Arial" w:cs="Times New Roman"/>
+          <w:color w:val="222222"/>
+          <w:sz w:val="20"/>
+          <w:szCs w:val="20"/>
+        </w:rPr>
+        <w:t>TRUSe</w:t>
+      </w:r>
+      <w:proofErr w:type="spellEnd"/>
+      <w:r>
+        <w:rPr>
+          <w:rFonts w:ascii="Arial" w:eastAsia="Times New Roman" w:hAnsi="Arial" w:cs="Times New Roman"/>
+          <w:color w:val="222222"/>
+          <w:sz w:val="20"/>
+          <w:szCs w:val="20"/>
+        </w:rPr>
+        <w:t xml:space="preserve"> links works</w:t>
+      </w:r>
+    </w:p>
+    <w:bookmarkEnd w:id="0"/>
+    <w:p>
+      <w:pPr>
+        <w:shd w:val="clear" w:color="auto" w:fill="FFFFFF"/>
+        <w:rPr>
+          <w:rFonts w:ascii="Arial" w:eastAsia="Times New Roman" w:hAnsi="Arial" w:cs="Times New Roman"/>
+          <w:color w:val="222222"/>
+          <w:sz w:val="20"/>
+          <w:szCs w:val="20"/>
+        </w:rPr>
+      </w:pPr>
+    </w:p>
+    <w:p>
+      <w:pPr>
+        <w:shd w:val="clear" w:color="auto" w:fill="FFFFFF"/>
         <w:rPr>
           <w:rFonts w:ascii="Arial" w:eastAsia="Times New Roman" w:hAnsi="Arial" w:cs="Times New Roman"/>
           <w:b/>
           <w:bCs/>
-          <w:color w:val="BFBFBF" w:themeColor="background1" w:themeShade="BF"/>
-          <w:sz w:val="20"/>
-          <w:szCs w:val="20"/>
-        </w:rPr>
-        <w:t>Create new user</w:t>
-      </w:r>
-    </w:p>
-    <w:p>
-      <w:pPr>
-        <w:shd w:val="clear" w:color="auto" w:fill="FFFFFF"/>
-        <w:rPr>
-          <w:rFonts w:ascii="Arial" w:eastAsia="Times New Roman" w:hAnsi="Arial" w:cs="Times New Roman"/>
-          <w:color w:val="BFBFBF" w:themeColor="background1" w:themeShade="BF"/>
-          <w:sz w:val="20"/>
-          <w:szCs w:val="20"/>
-        </w:rPr>
-      </w:pPr>
-      <w:r>
-        <w:rPr>
-          <w:rFonts w:ascii="Arial" w:eastAsia="Times New Roman" w:hAnsi="Arial" w:cs="Times New Roman"/>
-          <w:color w:val="BFBFBF" w:themeColor="background1" w:themeShade="BF"/>
-          <w:sz w:val="20"/>
-          <w:szCs w:val="20"/>
-        </w:rPr>
-        <w:t>- Create &amp; login with a new user</w:t>
-      </w:r>
-    </w:p>
-    <w:p>
-      <w:pPr>
-        <w:shd w:val="clear" w:color="auto" w:fill="FFFFFF"/>
-        <w:rPr>
-          <w:rFonts w:ascii="Arial" w:eastAsia="Times New Roman" w:hAnsi="Arial" w:cs="Times New Roman"/>
-          <w:color w:val="BFBFBF" w:themeColor="background1" w:themeShade="BF"/>
-          <w:sz w:val="20"/>
-          <w:szCs w:val="20"/>
-        </w:rPr>
-      </w:pPr>
-      <w:r>
-        <w:rPr>
-          <w:rFonts w:ascii="Arial" w:eastAsia="Times New Roman" w:hAnsi="Arial" w:cs="Times New Roman"/>
-          <w:color w:val="BFBFBF" w:themeColor="background1" w:themeShade="BF"/>
-          <w:sz w:val="20"/>
-          <w:szCs w:val="20"/>
-        </w:rPr>
-        <w:t>- Attempt to login with a new user using bad Email format </w:t>
-      </w:r>
-    </w:p>
-    <w:p>
-      <w:pPr>
-        <w:shd w:val="clear" w:color="auto" w:fill="FFFFFF"/>
-        <w:rPr>
-          <w:rFonts w:ascii="Arial" w:eastAsia="Times New Roman" w:hAnsi="Arial" w:cs="Times New Roman"/>
-          <w:color w:val="BFBFBF" w:themeColor="background1" w:themeShade="BF"/>
-          <w:sz w:val="20"/>
-          <w:szCs w:val="20"/>
-        </w:rPr>
-      </w:pPr>
-      <w:r>
-        <w:rPr>
-          <w:rFonts w:ascii="Arial" w:eastAsia="Times New Roman" w:hAnsi="Arial" w:cs="Times New Roman"/>
-          <w:color w:val="BFBFBF" w:themeColor="background1" w:themeShade="BF"/>
-          <w:sz w:val="20"/>
-          <w:szCs w:val="20"/>
-        </w:rPr>
-        <w:t>-  Privacy policy &amp; TRUSe links works</w:t>
-      </w:r>
-    </w:p>
-    <w:p>
-      <w:pPr>
-        <w:shd w:val="clear" w:color="auto" w:fill="FFFFFF"/>
-        <w:rPr>
-          <w:rFonts w:ascii="Arial" w:eastAsia="Times New Roman" w:hAnsi="Arial" w:cs="Times New Roman"/>
-          <w:color w:val="222222"/>
-          <w:sz w:val="20"/>
-          <w:szCs w:val="20"/>
-        </w:rPr>
-      </w:pPr>
-    </w:p>
-    <w:p>
-      <w:pPr>
-        <w:shd w:val="clear" w:color="auto" w:fill="FFFFFF"/>
+          <w:color w:val="222222"/>
+          <w:sz w:val="20"/>
+          <w:szCs w:val="20"/>
+        </w:rPr>
+      </w:pPr>
+      <w:r>
         <w:rPr>
           <w:rFonts w:ascii="Arial" w:eastAsia="Times New Roman" w:hAnsi="Arial" w:cs="Times New Roman"/>
           <w:b/>
@@ -379,6 +460,109 @@
           <w:sz w:val="20"/>
           <w:szCs w:val="20"/>
         </w:rPr>
+        <w:t>Bad Credentials in login</w:t>
+      </w:r>
+    </w:p>
+    <w:p>
+      <w:pPr>
+        <w:shd w:val="clear" w:color="auto" w:fill="FFFFFF"/>
+        <w:rPr>
+          <w:rFonts w:ascii="Arial" w:eastAsia="Times New Roman" w:hAnsi="Arial" w:cs="Times New Roman"/>
+          <w:color w:val="222222"/>
+          <w:sz w:val="20"/>
+          <w:szCs w:val="20"/>
+        </w:rPr>
+      </w:pPr>
+      <w:r>
+        <w:rPr>
+          <w:rFonts w:ascii="Arial" w:eastAsia="Times New Roman" w:hAnsi="Arial" w:cs="Times New Roman"/>
+          <w:color w:val="222222"/>
+          <w:sz w:val="20"/>
+          <w:szCs w:val="20"/>
+        </w:rPr>
+        <w:t>- Attempt to login with incorrect credentials</w:t>
+      </w:r>
+    </w:p>
+    <w:p>
+      <w:pPr>
+        <w:shd w:val="clear" w:color="auto" w:fill="FFFFFF"/>
+        <w:rPr>
+          <w:rFonts w:ascii="Arial" w:eastAsia="Times New Roman" w:hAnsi="Arial" w:cs="Times New Roman"/>
+          <w:color w:val="222222"/>
+          <w:sz w:val="20"/>
+          <w:szCs w:val="20"/>
+        </w:rPr>
+      </w:pPr>
+      <w:r>
+        <w:rPr>
+          <w:rFonts w:ascii="Arial" w:eastAsia="Times New Roman" w:hAnsi="Arial" w:cs="Times New Roman"/>
+          <w:color w:val="222222"/>
+          <w:sz w:val="20"/>
+          <w:szCs w:val="20"/>
+        </w:rPr>
+        <w:t xml:space="preserve">- Forgot your password Negative- attempt to restore password with a </w:t>
+      </w:r>
+      <w:proofErr w:type="gramStart"/>
+      <w:r>
+        <w:rPr>
+          <w:rFonts w:ascii="Arial" w:eastAsia="Times New Roman" w:hAnsi="Arial" w:cs="Times New Roman"/>
+          <w:color w:val="222222"/>
+          <w:sz w:val="20"/>
+          <w:szCs w:val="20"/>
+        </w:rPr>
+        <w:t>non existing</w:t>
+      </w:r>
+      <w:proofErr w:type="gramEnd"/>
+      <w:r>
+        <w:rPr>
+          <w:rFonts w:ascii="Arial" w:eastAsia="Times New Roman" w:hAnsi="Arial" w:cs="Times New Roman"/>
+          <w:color w:val="222222"/>
+          <w:sz w:val="20"/>
+          <w:szCs w:val="20"/>
+        </w:rPr>
+        <w:t xml:space="preserve"> email</w:t>
+      </w:r>
+    </w:p>
+    <w:p>
+      <w:pPr>
+        <w:shd w:val="clear" w:color="auto" w:fill="FFFFFF"/>
+        <w:rPr>
+          <w:rFonts w:ascii="Arial" w:eastAsia="Times New Roman" w:hAnsi="Arial" w:cs="Times New Roman"/>
+          <w:color w:val="222222"/>
+          <w:sz w:val="20"/>
+          <w:szCs w:val="20"/>
+        </w:rPr>
+      </w:pPr>
+      <w:r>
+        <w:rPr>
+          <w:rFonts w:ascii="Arial" w:eastAsia="Times New Roman" w:hAnsi="Arial" w:cs="Times New Roman"/>
+          <w:color w:val="222222"/>
+          <w:sz w:val="20"/>
+          <w:szCs w:val="20"/>
+        </w:rPr>
+        <w:t>- Forgot your password Positive- attempt to restore password with an existing email</w:t>
+      </w:r>
+    </w:p>
+    <w:p>
+      <w:pPr>
+        <w:shd w:val="clear" w:color="auto" w:fill="FFFFFF"/>
+        <w:rPr>
+          <w:rFonts w:ascii="Arial" w:eastAsia="Times New Roman" w:hAnsi="Arial" w:cs="Times New Roman"/>
+          <w:color w:val="BFBFBF" w:themeColor="background1" w:themeShade="BF"/>
+          <w:sz w:val="20"/>
+          <w:szCs w:val="20"/>
+        </w:rPr>
+      </w:pPr>
+    </w:p>
+    <w:p>
+      <w:pPr>
+        <w:shd w:val="clear" w:color="auto" w:fill="FFFFFF"/>
+        <w:rPr>
+          <w:rFonts w:ascii="Arial" w:eastAsia="Times New Roman" w:hAnsi="Arial" w:cs="Times New Roman"/>
+          <w:color w:val="222222"/>
+          <w:sz w:val="20"/>
+          <w:szCs w:val="20"/>
+        </w:rPr>
       </w:pPr>
       <w:r>
         <w:rPr>
@@ -389,99 +573,6 @@
           <w:sz w:val="20"/>
           <w:szCs w:val="20"/>
         </w:rPr>
-        <w:t>Bad Credentials in login</w:t>
-      </w:r>
-    </w:p>
-    <w:p>
-      <w:pPr>
-        <w:shd w:val="clear" w:color="auto" w:fill="FFFFFF"/>
-        <w:rPr>
-          <w:rFonts w:ascii="Arial" w:eastAsia="Times New Roman" w:hAnsi="Arial" w:cs="Times New Roman"/>
-          <w:color w:val="222222"/>
-          <w:sz w:val="20"/>
-          <w:szCs w:val="20"/>
-        </w:rPr>
-      </w:pPr>
-      <w:r>
-        <w:rPr>
-          <w:rFonts w:ascii="Arial" w:eastAsia="Times New Roman" w:hAnsi="Arial" w:cs="Times New Roman"/>
-          <w:color w:val="222222"/>
-          <w:sz w:val="20"/>
-          <w:szCs w:val="20"/>
-        </w:rPr>
-        <w:t>- Attempt to login with incorrect credentials</w:t>
-      </w:r>
-    </w:p>
-    <w:p>
-      <w:pPr>
-        <w:shd w:val="clear" w:color="auto" w:fill="FFFFFF"/>
-        <w:rPr>
-          <w:rFonts w:ascii="Arial" w:eastAsia="Times New Roman" w:hAnsi="Arial" w:cs="Times New Roman"/>
-          <w:color w:val="222222"/>
-          <w:sz w:val="20"/>
-          <w:szCs w:val="20"/>
-        </w:rPr>
-      </w:pPr>
-      <w:r>
-        <w:rPr>
-          <w:rFonts w:ascii="Arial" w:eastAsia="Times New Roman" w:hAnsi="Arial" w:cs="Times New Roman"/>
-          <w:color w:val="222222"/>
-          <w:sz w:val="20"/>
-          <w:szCs w:val="20"/>
-        </w:rPr>
-        <w:t>- Forgot your password Negative- attempt to restore password with a non existing email</w:t>
-      </w:r>
-    </w:p>
-    <w:p>
-      <w:pPr>
-        <w:shd w:val="clear" w:color="auto" w:fill="FFFFFF"/>
-        <w:rPr>
-          <w:rFonts w:ascii="Arial" w:eastAsia="Times New Roman" w:hAnsi="Arial" w:cs="Times New Roman"/>
-          <w:color w:val="222222"/>
-          <w:sz w:val="20"/>
-          <w:szCs w:val="20"/>
-        </w:rPr>
-      </w:pPr>
-      <w:r>
-        <w:rPr>
-          <w:rFonts w:ascii="Arial" w:eastAsia="Times New Roman" w:hAnsi="Arial" w:cs="Times New Roman"/>
-          <w:color w:val="222222"/>
-          <w:sz w:val="20"/>
-          <w:szCs w:val="20"/>
-        </w:rPr>
-        <w:t>- Forgot your password Positive- attempt to restore password with an existing email</w:t>
-      </w:r>
-    </w:p>
-    <w:p>
-      <w:pPr>
-        <w:shd w:val="clear" w:color="auto" w:fill="FFFFFF"/>
-        <w:rPr>
-          <w:rFonts w:ascii="Arial" w:eastAsia="Times New Roman" w:hAnsi="Arial" w:cs="Times New Roman"/>
-          <w:color w:val="BFBFBF" w:themeColor="background1" w:themeShade="BF"/>
-          <w:sz w:val="20"/>
-          <w:szCs w:val="20"/>
-        </w:rPr>
-      </w:pPr>
-    </w:p>
-    <w:p>
-      <w:pPr>
-        <w:shd w:val="clear" w:color="auto" w:fill="FFFFFF"/>
-        <w:rPr>
-          <w:rFonts w:ascii="Arial" w:eastAsia="Times New Roman" w:hAnsi="Arial" w:cs="Times New Roman"/>
-          <w:color w:val="222222"/>
-          <w:sz w:val="20"/>
-          <w:szCs w:val="20"/>
-        </w:rPr>
-      </w:pPr>
-      <w:r>
-        <w:rPr>
-          <w:rFonts w:ascii="Arial" w:eastAsia="Times New Roman" w:hAnsi="Arial" w:cs="Times New Roman"/>
-          <w:b/>
-          <w:bCs/>
-          <w:color w:val="222222"/>
-          <w:sz w:val="20"/>
-          <w:szCs w:val="20"/>
-        </w:rPr>
         <w:t>Search</w:t>
       </w:r>
     </w:p>
@@ -502,47 +593,107 @@
           <w:sz w:val="20"/>
           <w:szCs w:val="20"/>
         </w:rPr>
-        <w:t>- Search files (files/Images/Non existing ) from Root Folder </w:t>
-      </w:r>
-    </w:p>
-    <w:p>
-      <w:pPr>
-        <w:shd w:val="clear" w:color="auto" w:fill="FFFFFF"/>
-        <w:rPr>
-          <w:rFonts w:ascii="Arial" w:eastAsia="Times New Roman" w:hAnsi="Arial" w:cs="Times New Roman"/>
-          <w:color w:val="222222"/>
-          <w:sz w:val="20"/>
-          <w:szCs w:val="20"/>
-        </w:rPr>
-      </w:pPr>
-      <w:r>
-        <w:rPr>
-          <w:rFonts w:ascii="Arial" w:eastAsia="Times New Roman" w:hAnsi="Arial" w:cs="Times New Roman"/>
-          <w:color w:val="222222"/>
-          <w:sz w:val="20"/>
-          <w:szCs w:val="20"/>
-        </w:rPr>
-        <w:t xml:space="preserve">- Search files (files/Images/Non existing ) from Folder </w:t>
-      </w:r>
-    </w:p>
-    <w:p>
-      <w:pPr>
-        <w:shd w:val="clear" w:color="auto" w:fill="FFFFFF"/>
-        <w:rPr>
-          <w:rFonts w:ascii="Arial" w:eastAsia="Times New Roman" w:hAnsi="Arial" w:cs="Times New Roman"/>
-          <w:color w:val="222222"/>
-          <w:sz w:val="20"/>
-          <w:szCs w:val="20"/>
-        </w:rPr>
-      </w:pPr>
-      <w:r>
-        <w:rPr>
-          <w:rFonts w:ascii="Arial" w:eastAsia="Times New Roman" w:hAnsi="Arial" w:cs="Times New Roman"/>
-          <w:color w:val="222222"/>
-          <w:sz w:val="20"/>
-          <w:szCs w:val="20"/>
-        </w:rPr>
-        <w:t>- Search songs/Non Existing from: Songs/Artists/Albums &amp; Genres </w:t>
+        <w:t xml:space="preserve">- Search files (files/Images/Non </w:t>
+      </w:r>
+      <w:proofErr w:type="gramStart"/>
+      <w:r>
+        <w:rPr>
+          <w:rFonts w:ascii="Arial" w:eastAsia="Times New Roman" w:hAnsi="Arial" w:cs="Times New Roman"/>
+          <w:color w:val="222222"/>
+          <w:sz w:val="20"/>
+          <w:szCs w:val="20"/>
+        </w:rPr>
+        <w:t>existing )</w:t>
+      </w:r>
+      <w:proofErr w:type="gramEnd"/>
+      <w:r>
+        <w:rPr>
+          <w:rFonts w:ascii="Arial" w:eastAsia="Times New Roman" w:hAnsi="Arial" w:cs="Times New Roman"/>
+          <w:color w:val="222222"/>
+          <w:sz w:val="20"/>
+          <w:szCs w:val="20"/>
+        </w:rPr>
+        <w:t xml:space="preserve"> from Root Folder </w:t>
+      </w:r>
+    </w:p>
+    <w:p>
+      <w:pPr>
+        <w:shd w:val="clear" w:color="auto" w:fill="FFFFFF"/>
+        <w:rPr>
+          <w:rFonts w:ascii="Arial" w:eastAsia="Times New Roman" w:hAnsi="Arial" w:cs="Times New Roman"/>
+          <w:color w:val="222222"/>
+          <w:sz w:val="20"/>
+          <w:szCs w:val="20"/>
+        </w:rPr>
+      </w:pPr>
+      <w:r>
+        <w:rPr>
+          <w:rFonts w:ascii="Arial" w:eastAsia="Times New Roman" w:hAnsi="Arial" w:cs="Times New Roman"/>
+          <w:color w:val="222222"/>
+          <w:sz w:val="20"/>
+          <w:szCs w:val="20"/>
+        </w:rPr>
+        <w:t xml:space="preserve">- Search files (files/Images/Non </w:t>
+      </w:r>
+      <w:proofErr w:type="gramStart"/>
+      <w:r>
+        <w:rPr>
+          <w:rFonts w:ascii="Arial" w:eastAsia="Times New Roman" w:hAnsi="Arial" w:cs="Times New Roman"/>
+          <w:color w:val="222222"/>
+          <w:sz w:val="20"/>
+          <w:szCs w:val="20"/>
+        </w:rPr>
+        <w:t>existing )</w:t>
+      </w:r>
+      <w:proofErr w:type="gramEnd"/>
+      <w:r>
+        <w:rPr>
+          <w:rFonts w:ascii="Arial" w:eastAsia="Times New Roman" w:hAnsi="Arial" w:cs="Times New Roman"/>
+          <w:color w:val="222222"/>
+          <w:sz w:val="20"/>
+          <w:szCs w:val="20"/>
+        </w:rPr>
+        <w:t xml:space="preserve"> from Folder </w:t>
+      </w:r>
+    </w:p>
+    <w:p>
+      <w:pPr>
+        <w:shd w:val="clear" w:color="auto" w:fill="FFFFFF"/>
+        <w:rPr>
+          <w:rFonts w:ascii="Arial" w:eastAsia="Times New Roman" w:hAnsi="Arial" w:cs="Times New Roman"/>
+          <w:color w:val="222222"/>
+          <w:sz w:val="20"/>
+          <w:szCs w:val="20"/>
+        </w:rPr>
+      </w:pPr>
+      <w:r>
+        <w:rPr>
+          <w:rFonts w:ascii="Arial" w:eastAsia="Times New Roman" w:hAnsi="Arial" w:cs="Times New Roman"/>
+          <w:color w:val="222222"/>
+          <w:sz w:val="20"/>
+          <w:szCs w:val="20"/>
+        </w:rPr>
+        <w:t xml:space="preserve">- Search songs/Non </w:t>
+      </w:r>
+      <w:proofErr w:type="gramStart"/>
+      <w:r>
+        <w:rPr>
+          <w:rFonts w:ascii="Arial" w:eastAsia="Times New Roman" w:hAnsi="Arial" w:cs="Times New Roman"/>
+          <w:color w:val="222222"/>
+          <w:sz w:val="20"/>
+          <w:szCs w:val="20"/>
+        </w:rPr>
+        <w:t>Existing</w:t>
+      </w:r>
+      <w:proofErr w:type="gramEnd"/>
+      <w:r>
+        <w:rPr>
+          <w:rFonts w:ascii="Arial" w:eastAsia="Times New Roman" w:hAnsi="Arial" w:cs="Times New Roman"/>
+          <w:color w:val="222222"/>
+          <w:sz w:val="20"/>
+          <w:szCs w:val="20"/>
+        </w:rPr>
+        <w:t xml:space="preserve"> from: Songs/Artists/Albums &amp; Genres </w:t>
       </w:r>
     </w:p>
     <w:p>
@@ -774,8 +925,6 @@
         </w:rPr>
         <w:t>Losing connection during image upload &amp; recovery making sure that the image will upload successfully once connection is back</w:t>
       </w:r>
-      <w:bookmarkStart w:id="0" w:name="_GoBack"/>
-      <w:bookmarkEnd w:id="0"/>
     </w:p>
     <w:p>
       <w:pPr>
@@ -1077,7 +1226,27 @@
           <w:sz w:val="20"/>
           <w:szCs w:val="20"/>
         </w:rPr>
-        <w:t>- Take the PP between foreground to background multiple times</w:t>
+        <w:t xml:space="preserve">- Take the PP between </w:t>
+      </w:r>
+      <w:proofErr w:type="gramStart"/>
+      <w:r>
+        <w:rPr>
+          <w:rFonts w:ascii="Arial" w:eastAsia="Times New Roman" w:hAnsi="Arial" w:cs="Times New Roman"/>
+          <w:color w:val="BFBFBF" w:themeColor="background1" w:themeShade="BF"/>
+          <w:sz w:val="20"/>
+          <w:szCs w:val="20"/>
+        </w:rPr>
+        <w:t>foreground</w:t>
+      </w:r>
+      <w:proofErr w:type="gramEnd"/>
+      <w:r>
+        <w:rPr>
+          <w:rFonts w:ascii="Arial" w:eastAsia="Times New Roman" w:hAnsi="Arial" w:cs="Times New Roman"/>
+          <w:color w:val="BFBFBF" w:themeColor="background1" w:themeShade="BF"/>
+          <w:sz w:val="20"/>
+          <w:szCs w:val="20"/>
+        </w:rPr>
+        <w:t xml:space="preserve"> to background multiple times</w:t>
       </w:r>
     </w:p>
     <w:p>

</xml_diff>